<commit_message>
Fixed GUI, handled docx manipulation better, fixed logical error in subject_name modification.
</commit_message>
<xml_diff>
--- a/HLL Parent-Tutor Agreement Template.docx
+++ b/HLL Parent-Tutor Agreement Template.docx
@@ -156,7 +156,21 @@
           <w:rFonts w:eastAsiaTheme="minorEastAsia"/>
           <w:color w:val="FF0000"/>
         </w:rPr>
-        <w:t>[Subjects]</w:t>
+        <w:t>[S</w:t>
+      </w:r>
+      <w:r>
+        <w:rPr>
+          <w:rFonts w:eastAsiaTheme="minorEastAsia"/>
+          <w:color w:val="FF0000"/>
+        </w:rPr>
+        <w:t>UBJECTS</w:t>
+      </w:r>
+      <w:r>
+        <w:rPr>
+          <w:rFonts w:eastAsiaTheme="minorEastAsia"/>
+          <w:color w:val="FF0000"/>
+        </w:rPr>
+        <w:t>]</w:t>
       </w:r>
     </w:p>
     <w:p>

</xml_diff>